<commit_message>
Repair recursion in calling function
</commit_message>
<xml_diff>
--- a/docs/[TKOM] Interpreter prostego jezyka - koncowa.docx
+++ b/docs/[TKOM] Interpreter prostego jezyka - koncowa.docx
@@ -55,8 +55,6 @@
         </w:rPr>
         <w:t>Autor: Aleksander Zamojski</w:t>
       </w:r>
-      <w:bookmarkStart w:id="0" w:name="_GoBack"/>
-      <w:bookmarkEnd w:id="0"/>
     </w:p>
     <w:p>
       <w:pPr>
@@ -5703,6 +5701,7 @@
     </w:p>
     <w:p>
       <w:pPr>
+        <w:spacing w:line="240" w:lineRule="auto"/>
         <w:rPr>
           <w:lang w:eastAsia="pl-PL"/>
         </w:rPr>
@@ -5716,6 +5715,7 @@
     </w:p>
     <w:p>
       <w:pPr>
+        <w:spacing w:line="240" w:lineRule="auto"/>
         <w:rPr>
           <w:lang w:val="en-GB" w:eastAsia="pl-PL"/>
         </w:rPr>
@@ -5729,6 +5729,7 @@
     </w:p>
     <w:p>
       <w:pPr>
+        <w:spacing w:line="240" w:lineRule="auto"/>
         <w:rPr>
           <w:lang w:eastAsia="pl-PL"/>
         </w:rPr>
@@ -5743,7 +5744,19 @@
         <w:rPr>
           <w:lang w:eastAsia="pl-PL"/>
         </w:rPr>
-        <w:t>„id” to unikalna nazwa, w nawiasach wpisujemy nazwy parametrów wywołania funkcji, ich ilość jest nie ograniczona. Następnie musimy otworzyć blok funkcji, w którym jesteśm</w:t>
+        <w:t xml:space="preserve">„id” to unikalna nazwa, w nawiasach wpisujemy nazwy parametrów wywołania funkcji, </w:t>
+      </w:r>
+      <w:r>
+        <w:rPr>
+          <w:lang w:eastAsia="pl-PL"/>
+        </w:rPr>
+        <w:t xml:space="preserve">jeśli chcemy, aby funkcja je miała, a </w:t>
+      </w:r>
+      <w:r>
+        <w:rPr>
+          <w:lang w:eastAsia="pl-PL"/>
+        </w:rPr>
+        <w:t>ich ilość jest nie ograniczona. Następnie musimy otworzyć blok funkcji, w którym jesteśm</w:t>
       </w:r>
       <w:r>
         <w:rPr>
@@ -5754,6 +5767,7 @@
     </w:p>
     <w:p>
       <w:pPr>
+        <w:spacing w:line="240" w:lineRule="auto"/>
         <w:rPr>
           <w:lang w:eastAsia="pl-PL"/>
         </w:rPr>
@@ -5772,6 +5786,7 @@
           <w:ilvl w:val="0"/>
           <w:numId w:val="16"/>
         </w:numPr>
+        <w:spacing w:line="240" w:lineRule="auto"/>
         <w:rPr>
           <w:lang w:eastAsia="pl-PL"/>
         </w:rPr>
@@ -5803,6 +5818,7 @@
           <w:ilvl w:val="0"/>
           <w:numId w:val="16"/>
         </w:numPr>
+        <w:spacing w:line="240" w:lineRule="auto"/>
         <w:rPr>
           <w:lang w:eastAsia="pl-PL"/>
         </w:rPr>
@@ -5828,6 +5844,7 @@
           <w:ilvl w:val="0"/>
           <w:numId w:val="16"/>
         </w:numPr>
+        <w:spacing w:line="240" w:lineRule="auto"/>
         <w:rPr>
           <w:lang w:eastAsia="pl-PL"/>
         </w:rPr>
@@ -5848,6 +5865,7 @@
     </w:p>
     <w:p>
       <w:pPr>
+        <w:spacing w:line="240" w:lineRule="auto"/>
         <w:rPr>
           <w:lang w:eastAsia="pl-PL"/>
         </w:rPr>
@@ -5861,6 +5879,7 @@
     </w:p>
     <w:p>
       <w:pPr>
+        <w:spacing w:line="240" w:lineRule="auto"/>
         <w:rPr>
           <w:lang w:eastAsia="pl-PL"/>
         </w:rPr>
@@ -5879,6 +5898,7 @@
           <w:ilvl w:val="0"/>
           <w:numId w:val="13"/>
         </w:numPr>
+        <w:spacing w:line="240" w:lineRule="auto"/>
         <w:rPr>
           <w:lang w:eastAsia="pl-PL"/>
         </w:rPr>
@@ -5910,6 +5930,7 @@
           <w:ilvl w:val="0"/>
           <w:numId w:val="13"/>
         </w:numPr>
+        <w:spacing w:line="240" w:lineRule="auto"/>
         <w:rPr>
           <w:lang w:eastAsia="pl-PL"/>
         </w:rPr>
@@ -5936,6 +5957,7 @@
     </w:p>
     <w:p>
       <w:pPr>
+        <w:spacing w:line="240" w:lineRule="auto"/>
         <w:rPr>
           <w:lang w:eastAsia="pl-PL"/>
         </w:rPr>
@@ -5954,6 +5976,7 @@
           <w:ilvl w:val="0"/>
           <w:numId w:val="14"/>
         </w:numPr>
+        <w:spacing w:line="240" w:lineRule="auto"/>
         <w:rPr>
           <w:lang w:eastAsia="pl-PL"/>
         </w:rPr>
@@ -5967,6 +5990,7 @@
     </w:p>
     <w:p>
       <w:pPr>
+        <w:spacing w:line="240" w:lineRule="auto"/>
         <w:rPr>
           <w:lang w:eastAsia="pl-PL"/>
         </w:rPr>
@@ -5985,6 +6009,7 @@
           <w:ilvl w:val="0"/>
           <w:numId w:val="14"/>
         </w:numPr>
+        <w:spacing w:line="240" w:lineRule="auto"/>
         <w:rPr>
           <w:lang w:eastAsia="pl-PL"/>
         </w:rPr>
@@ -6003,6 +6028,7 @@
           <w:ilvl w:val="0"/>
           <w:numId w:val="14"/>
         </w:numPr>
+        <w:spacing w:line="240" w:lineRule="auto"/>
         <w:rPr>
           <w:lang w:val="en-GB" w:eastAsia="pl-PL"/>
         </w:rPr>
@@ -6022,6 +6048,7 @@
     </w:p>
     <w:p>
       <w:pPr>
+        <w:spacing w:line="240" w:lineRule="auto"/>
         <w:rPr>
           <w:lang w:eastAsia="pl-PL"/>
         </w:rPr>
@@ -6036,19 +6063,7 @@
         <w:rPr>
           <w:lang w:eastAsia="pl-PL"/>
         </w:rPr>
-        <w:t xml:space="preserve"> „</w:t>
-      </w:r>
-      <w:r>
-        <w:rPr>
-          <w:lang w:eastAsia="pl-PL"/>
-        </w:rPr>
-        <w:t>while</w:t>
-      </w:r>
-      <w:r>
-        <w:rPr>
-          <w:lang w:eastAsia="pl-PL"/>
-        </w:rPr>
-        <w:t>”:</w:t>
+        <w:t xml:space="preserve"> „while”:</w:t>
       </w:r>
     </w:p>
     <w:p>
@@ -6058,6 +6073,7 @@
           <w:ilvl w:val="0"/>
           <w:numId w:val="15"/>
         </w:numPr>
+        <w:spacing w:line="240" w:lineRule="auto"/>
         <w:rPr>
           <w:lang w:val="en-GB" w:eastAsia="pl-PL"/>
         </w:rPr>
@@ -6071,6 +6087,7 @@
     </w:p>
     <w:p>
       <w:pPr>
+        <w:spacing w:line="240" w:lineRule="auto"/>
         <w:rPr>
           <w:lang w:eastAsia="pl-PL"/>
         </w:rPr>
@@ -6101,6 +6118,7 @@
           <w:ilvl w:val="0"/>
           <w:numId w:val="15"/>
         </w:numPr>
+        <w:spacing w:line="240" w:lineRule="auto"/>
         <w:rPr>
           <w:lang w:eastAsia="pl-PL"/>
         </w:rPr>
@@ -6147,6 +6165,7 @@
     </w:p>
     <w:p>
       <w:pPr>
+        <w:spacing w:line="240" w:lineRule="auto"/>
         <w:rPr>
           <w:lang w:eastAsia="pl-PL"/>
         </w:rPr>
@@ -6165,6 +6184,7 @@
           <w:ilvl w:val="0"/>
           <w:numId w:val="15"/>
         </w:numPr>
+        <w:spacing w:line="240" w:lineRule="auto"/>
         <w:rPr>
           <w:lang w:eastAsia="pl-PL"/>
         </w:rPr>
@@ -6183,6 +6203,7 @@
           <w:ilvl w:val="1"/>
           <w:numId w:val="15"/>
         </w:numPr>
+        <w:spacing w:line="240" w:lineRule="auto"/>
         <w:rPr>
           <w:lang w:eastAsia="pl-PL"/>
         </w:rPr>
@@ -6208,6 +6229,7 @@
           <w:ilvl w:val="1"/>
           <w:numId w:val="15"/>
         </w:numPr>
+        <w:spacing w:line="240" w:lineRule="auto"/>
         <w:rPr>
           <w:lang w:eastAsia="pl-PL"/>
         </w:rPr>
@@ -6245,6 +6267,7 @@
           <w:ilvl w:val="1"/>
           <w:numId w:val="15"/>
         </w:numPr>
+        <w:spacing w:line="240" w:lineRule="auto"/>
         <w:rPr>
           <w:lang w:eastAsia="pl-PL"/>
         </w:rPr>
@@ -6285,6 +6308,7 @@
           <w:shd w:val="clear" w:color="auto" w:fill="FFFFFF"/>
           <w:lang w:val="en-GB" w:eastAsia="pl-PL"/>
         </w:rPr>
+        <w:lastRenderedPageBreak/>
         <w:t>Przykłady</w:t>
       </w:r>
     </w:p>
@@ -6292,511 +6316,1152 @@
       <w:tblPr>
         <w:tblStyle w:val="Tabela-Siatka"/>
         <w:tblW w:w="0" w:type="auto"/>
-        <w:tblBorders>
-          <w:top w:val="none" w:sz="0" w:space="0" w:color="auto"/>
-          <w:left w:val="none" w:sz="0" w:space="0" w:color="auto"/>
-          <w:bottom w:val="none" w:sz="0" w:space="0" w:color="auto"/>
-          <w:right w:val="none" w:sz="0" w:space="0" w:color="auto"/>
-          <w:insideH w:val="none" w:sz="0" w:space="0" w:color="auto"/>
-          <w:insideV w:val="none" w:sz="0" w:space="0" w:color="auto"/>
-        </w:tblBorders>
         <w:tblLook w:val="04A0" w:firstRow="1" w:lastRow="0" w:firstColumn="1" w:lastColumn="0" w:noHBand="0" w:noVBand="1"/>
       </w:tblPr>
       <w:tblGrid>
-        <w:gridCol w:w="4868"/>
-        <w:gridCol w:w="4868"/>
+        <w:gridCol w:w="2905"/>
+        <w:gridCol w:w="4897"/>
+        <w:gridCol w:w="2654"/>
       </w:tblGrid>
       <w:tr>
         <w:tc>
           <w:tcPr>
-            <w:tcW w:w="4868" w:type="dxa"/>
+            <w:tcW w:w="3485" w:type="dxa"/>
           </w:tcPr>
           <w:p>
             <w:pPr>
-              <w:pStyle w:val="Bezodstpw"/>
-              <w:rPr>
-                <w:rFonts w:ascii="Consolas" w:hAnsi="Consolas"/>
-                <w:noProof/>
-                <w:lang w:val="en-GB" w:eastAsia="pl-PL"/>
+              <w:pStyle w:val="HTML-wstpniesformatowany"/>
+              <w:shd w:val="clear" w:color="auto" w:fill="2B2B2B"/>
+              <w:rPr>
+                <w:color w:val="A9B7C6"/>
+                <w:lang w:val="en-GB"/>
               </w:rPr>
             </w:pPr>
             <w:r>
               <w:rPr>
-                <w:rFonts w:ascii="Consolas" w:hAnsi="Consolas"/>
-                <w:noProof/>
-                <w:lang w:val="en-GB" w:eastAsia="pl-PL"/>
-              </w:rPr>
-              <w:t>function fun1( variable ) {</w:t>
-            </w:r>
-          </w:p>
-          <w:p>
-            <w:pPr>
-              <w:pStyle w:val="Bezodstpw"/>
-              <w:rPr>
-                <w:rFonts w:ascii="Consolas" w:hAnsi="Consolas"/>
-                <w:noProof/>
-                <w:lang w:val="en-GB" w:eastAsia="pl-PL"/>
-              </w:rPr>
-            </w:pPr>
-            <w:r>
-              <w:rPr>
-                <w:rFonts w:ascii="Consolas" w:hAnsi="Consolas"/>
-                <w:noProof/>
-                <w:lang w:val="en-GB" w:eastAsia="pl-PL"/>
-              </w:rPr>
-              <w:tab/>
-              <w:t>if ( variable &gt; 10) {</w:t>
-            </w:r>
-          </w:p>
-          <w:p>
-            <w:pPr>
-              <w:pStyle w:val="Bezodstpw"/>
-              <w:rPr>
-                <w:rFonts w:ascii="Consolas" w:hAnsi="Consolas"/>
-                <w:noProof/>
-                <w:lang w:val="en-GB" w:eastAsia="pl-PL"/>
-              </w:rPr>
-            </w:pPr>
-            <w:r>
-              <w:rPr>
-                <w:rFonts w:ascii="Consolas" w:hAnsi="Consolas"/>
-                <w:noProof/>
-                <w:lang w:val="en-GB" w:eastAsia="pl-PL"/>
-              </w:rPr>
-              <w:tab/>
+                <w:color w:val="A9B7C6"/>
+                <w:lang w:val="en-GB"/>
+              </w:rPr>
+              <w:t>function fun(a) {</w:t>
             </w:r>
             <w:r>
               <w:rPr>
-                <w:rFonts w:ascii="Consolas" w:hAnsi="Consolas"/>
-                <w:noProof/>
-                <w:lang w:val="en-GB" w:eastAsia="pl-PL"/>
-              </w:rPr>
-              <w:tab/>
-              <w:t>return 1;</w:t>
+                <w:color w:val="A9B7C6"/>
+                <w:lang w:val="en-GB"/>
+              </w:rPr>
+              <w:br/>
+              <w:t xml:space="preserve">  print(a);</w:t>
             </w:r>
-          </w:p>
-          <w:p>
-            <w:pPr>
-              <w:pStyle w:val="Bezodstpw"/>
-              <w:rPr>
-                <w:rFonts w:ascii="Consolas" w:hAnsi="Consolas"/>
-                <w:noProof/>
-                <w:lang w:val="en-GB" w:eastAsia="pl-PL"/>
-              </w:rPr>
-            </w:pPr>
             <w:r>
               <w:rPr>
-                <w:rFonts w:ascii="Consolas" w:hAnsi="Consolas"/>
-                <w:noProof/>
-                <w:lang w:val="en-GB" w:eastAsia="pl-PL"/>
-              </w:rPr>
-              <w:tab/>
+                <w:color w:val="A9B7C6"/>
+                <w:lang w:val="en-GB"/>
+              </w:rPr>
+              <w:br/>
+              <w:t xml:space="preserve">  return 3;</w:t>
+            </w:r>
+            <w:r>
+              <w:rPr>
+                <w:color w:val="A9B7C6"/>
+                <w:lang w:val="en-GB"/>
+              </w:rPr>
+              <w:br/>
+              <w:t>}</w:t>
+            </w:r>
+            <w:r>
+              <w:rPr>
+                <w:color w:val="A9B7C6"/>
+                <w:lang w:val="en-GB"/>
+              </w:rPr>
+              <w:br/>
+            </w:r>
+            <w:r>
+              <w:rPr>
+                <w:color w:val="A9B7C6"/>
+                <w:lang w:val="en-GB"/>
+              </w:rPr>
+              <w:br/>
+              <w:t>function main() {</w:t>
+            </w:r>
+            <w:r>
+              <w:rPr>
+                <w:color w:val="A9B7C6"/>
+                <w:lang w:val="en-GB"/>
+              </w:rPr>
+              <w:br/>
+              <w:t xml:space="preserve">  fun(1);</w:t>
+            </w:r>
+            <w:r>
+              <w:rPr>
+                <w:color w:val="A9B7C6"/>
+                <w:lang w:val="en-GB"/>
+              </w:rPr>
+              <w:br/>
+              <w:t xml:space="preserve">  fun(fun(2));</w:t>
+            </w:r>
+            <w:r>
+              <w:rPr>
+                <w:color w:val="A9B7C6"/>
+                <w:lang w:val="en-GB"/>
+              </w:rPr>
+              <w:br/>
+              <w:t xml:space="preserve">  print(vec(1,2));</w:t>
+            </w:r>
+            <w:r>
+              <w:rPr>
+                <w:color w:val="A9B7C6"/>
+                <w:lang w:val="en-GB"/>
+              </w:rPr>
+              <w:br/>
+              <w:t xml:space="preserve">  print(vec(1,2,3));</w:t>
+            </w:r>
+            <w:r>
+              <w:rPr>
+                <w:color w:val="A9B7C6"/>
+                <w:lang w:val="en-GB"/>
+              </w:rPr>
+              <w:br/>
+            </w:r>
+            <w:r>
+              <w:rPr>
+                <w:color w:val="A9B7C6"/>
+                <w:lang w:val="en-GB"/>
+              </w:rPr>
+              <w:br/>
+              <w:t xml:space="preserve">  var a = 0;</w:t>
+            </w:r>
+            <w:r>
+              <w:rPr>
+                <w:color w:val="A9B7C6"/>
+                <w:lang w:val="en-GB"/>
+              </w:rPr>
+              <w:br/>
+              <w:t xml:space="preserve">  if(a == 0) {</w:t>
+            </w:r>
+            <w:r>
+              <w:rPr>
+                <w:color w:val="A9B7C6"/>
+                <w:lang w:val="en-GB"/>
+              </w:rPr>
+              <w:br/>
+              <w:t xml:space="preserve">    print("a= ", a);</w:t>
+            </w:r>
+            <w:r>
+              <w:rPr>
+                <w:color w:val="A9B7C6"/>
+                <w:lang w:val="en-GB"/>
+              </w:rPr>
+              <w:br/>
+              <w:t xml:space="preserve">  }</w:t>
+            </w:r>
+            <w:r>
+              <w:rPr>
+                <w:color w:val="A9B7C6"/>
+                <w:lang w:val="en-GB"/>
+              </w:rPr>
+              <w:br/>
+            </w:r>
+            <w:r>
+              <w:rPr>
+                <w:color w:val="A9B7C6"/>
+                <w:lang w:val="en-GB"/>
+              </w:rPr>
+              <w:br/>
+              <w:t xml:space="preserve">  var b = a;</w:t>
+            </w:r>
+            <w:r>
+              <w:rPr>
+                <w:color w:val="A9B7C6"/>
+                <w:lang w:val="en-GB"/>
+              </w:rPr>
+              <w:br/>
+              <w:t xml:space="preserve">  while(b &lt; 10) {</w:t>
+            </w:r>
+            <w:r>
+              <w:rPr>
+                <w:color w:val="A9B7C6"/>
+                <w:lang w:val="en-GB"/>
+              </w:rPr>
+              <w:br/>
+              <w:t xml:space="preserve">    b = b + 1;</w:t>
+            </w:r>
+            <w:r>
+              <w:rPr>
+                <w:color w:val="A9B7C6"/>
+                <w:lang w:val="en-GB"/>
+              </w:rPr>
+              <w:br/>
+              <w:t xml:space="preserve">  }</w:t>
+            </w:r>
+            <w:r>
+              <w:rPr>
+                <w:color w:val="A9B7C6"/>
+                <w:lang w:val="en-GB"/>
+              </w:rPr>
+              <w:br/>
+              <w:t xml:space="preserve">  print("b= ", b);</w:t>
+            </w:r>
+            <w:r>
+              <w:rPr>
+                <w:color w:val="A9B7C6"/>
+                <w:lang w:val="en-GB"/>
+              </w:rPr>
+              <w:br/>
               <w:t>}</w:t>
             </w:r>
           </w:p>
           <w:p>
             <w:pPr>
-              <w:pStyle w:val="Bezodstpw"/>
-              <w:rPr>
-                <w:rFonts w:ascii="Consolas" w:hAnsi="Consolas"/>
-                <w:noProof/>
+              <w:rPr>
+                <w:rFonts w:eastAsia="Times New Roman"/>
+                <w:sz w:val="20"/>
+                <w:szCs w:val="20"/>
+                <w:shd w:val="clear" w:color="auto" w:fill="FFFFFF"/>
+                <w:lang w:val="en-GB" w:eastAsia="pl-PL"/>
+              </w:rPr>
+            </w:pPr>
+          </w:p>
+          <w:p>
+            <w:pPr>
+              <w:rPr>
+                <w:rFonts w:eastAsia="Times New Roman"/>
+                <w:sz w:val="20"/>
+                <w:szCs w:val="20"/>
+                <w:shd w:val="clear" w:color="auto" w:fill="FFFFFF"/>
                 <w:lang w:val="en-GB" w:eastAsia="pl-PL"/>
               </w:rPr>
             </w:pPr>
             <w:r>
               <w:rPr>
-                <w:rFonts w:ascii="Consolas" w:hAnsi="Consolas"/>
-                <w:noProof/>
+                <w:rFonts w:eastAsia="Times New Roman"/>
+                <w:sz w:val="20"/>
+                <w:szCs w:val="20"/>
+                <w:shd w:val="clear" w:color="auto" w:fill="FFFFFF"/>
                 <w:lang w:val="en-GB" w:eastAsia="pl-PL"/>
               </w:rPr>
-              <w:tab/>
-              <w:t>while ( variable &gt; 0 ) {</w:t>
+              <w:t>Wynik:</w:t>
             </w:r>
           </w:p>
           <w:p>
             <w:pPr>
-              <w:pStyle w:val="Bezodstpw"/>
-              <w:rPr>
-                <w:rFonts w:ascii="Consolas" w:hAnsi="Consolas"/>
-                <w:noProof/>
+              <w:rPr>
+                <w:rFonts w:eastAsia="Times New Roman"/>
+                <w:sz w:val="20"/>
+                <w:szCs w:val="20"/>
+                <w:shd w:val="clear" w:color="auto" w:fill="FFFFFF"/>
                 <w:lang w:val="en-GB" w:eastAsia="pl-PL"/>
               </w:rPr>
             </w:pPr>
             <w:r>
               <w:rPr>
-                <w:rFonts w:ascii="Consolas" w:hAnsi="Consolas"/>
-                <w:noProof/>
+                <w:rFonts w:eastAsia="Times New Roman"/>
+                <w:sz w:val="20"/>
+                <w:szCs w:val="20"/>
+                <w:shd w:val="clear" w:color="auto" w:fill="FFFFFF"/>
                 <w:lang w:val="en-GB" w:eastAsia="pl-PL"/>
               </w:rPr>
-              <w:tab/>
-            </w:r>
-            <w:r>
-              <w:rPr>
-                <w:rFonts w:ascii="Consolas" w:hAnsi="Consolas"/>
-                <w:noProof/>
-                <w:lang w:val="en-GB" w:eastAsia="pl-PL"/>
-              </w:rPr>
-              <w:tab/>
-              <w:t>print ( variable );</w:t>
+              <w:t>(1)</w:t>
             </w:r>
           </w:p>
           <w:p>
             <w:pPr>
-              <w:pStyle w:val="Bezodstpw"/>
-              <w:rPr>
-                <w:rFonts w:ascii="Consolas" w:hAnsi="Consolas"/>
-                <w:noProof/>
+              <w:rPr>
+                <w:rFonts w:eastAsia="Times New Roman"/>
+                <w:sz w:val="20"/>
+                <w:szCs w:val="20"/>
+                <w:shd w:val="clear" w:color="auto" w:fill="FFFFFF"/>
                 <w:lang w:val="en-GB" w:eastAsia="pl-PL"/>
               </w:rPr>
             </w:pPr>
             <w:r>
               <w:rPr>
-                <w:rFonts w:ascii="Consolas" w:hAnsi="Consolas"/>
-                <w:noProof/>
+                <w:rFonts w:eastAsia="Times New Roman"/>
+                <w:sz w:val="20"/>
+                <w:szCs w:val="20"/>
+                <w:shd w:val="clear" w:color="auto" w:fill="FFFFFF"/>
                 <w:lang w:val="en-GB" w:eastAsia="pl-PL"/>
               </w:rPr>
-              <w:tab/>
-            </w:r>
-            <w:r>
-              <w:rPr>
-                <w:rFonts w:ascii="Consolas" w:hAnsi="Consolas"/>
-                <w:noProof/>
-                <w:lang w:val="en-GB" w:eastAsia="pl-PL"/>
-              </w:rPr>
-              <w:tab/>
-              <w:t>v</w:t>
-            </w:r>
-            <w:r>
-              <w:rPr>
-                <w:rFonts w:ascii="Consolas" w:hAnsi="Consolas"/>
-                <w:noProof/>
-                <w:lang w:val="en-GB" w:eastAsia="pl-PL"/>
-              </w:rPr>
-              <w:t>ariable = variable – 1;</w:t>
+              <w:t>(2)</w:t>
             </w:r>
           </w:p>
           <w:p>
             <w:pPr>
-              <w:pStyle w:val="Bezodstpw"/>
-              <w:tabs>
-                <w:tab w:val="left" w:pos="708"/>
-                <w:tab w:val="left" w:pos="3256"/>
-              </w:tabs>
-              <w:rPr>
-                <w:rFonts w:ascii="Consolas" w:hAnsi="Consolas"/>
-                <w:noProof/>
+              <w:rPr>
+                <w:rFonts w:eastAsia="Times New Roman"/>
+                <w:sz w:val="20"/>
+                <w:szCs w:val="20"/>
+                <w:shd w:val="clear" w:color="auto" w:fill="FFFFFF"/>
                 <w:lang w:val="en-GB" w:eastAsia="pl-PL"/>
               </w:rPr>
             </w:pPr>
             <w:r>
               <w:rPr>
-                <w:rFonts w:ascii="Consolas" w:hAnsi="Consolas"/>
-                <w:noProof/>
+                <w:rFonts w:eastAsia="Times New Roman"/>
+                <w:sz w:val="20"/>
+                <w:szCs w:val="20"/>
+                <w:shd w:val="clear" w:color="auto" w:fill="FFFFFF"/>
                 <w:lang w:val="en-GB" w:eastAsia="pl-PL"/>
               </w:rPr>
-              <w:tab/>
-              <w:t>}</w:t>
-            </w:r>
-            <w:r>
-              <w:rPr>
-                <w:rFonts w:ascii="Consolas" w:hAnsi="Consolas"/>
-                <w:noProof/>
-                <w:lang w:val="en-GB" w:eastAsia="pl-PL"/>
-              </w:rPr>
-              <w:tab/>
+              <w:t>(3)</w:t>
             </w:r>
           </w:p>
           <w:p>
             <w:pPr>
-              <w:pStyle w:val="Bezodstpw"/>
-              <w:rPr>
-                <w:rFonts w:ascii="Consolas" w:hAnsi="Consolas"/>
-                <w:noProof/>
+              <w:rPr>
+                <w:rFonts w:eastAsia="Times New Roman"/>
+                <w:sz w:val="20"/>
+                <w:szCs w:val="20"/>
+                <w:shd w:val="clear" w:color="auto" w:fill="FFFFFF"/>
                 <w:lang w:val="en-GB" w:eastAsia="pl-PL"/>
               </w:rPr>
             </w:pPr>
             <w:r>
               <w:rPr>
-                <w:rFonts w:ascii="Consolas" w:hAnsi="Consolas"/>
-                <w:noProof/>
+                <w:rFonts w:eastAsia="Times New Roman"/>
+                <w:sz w:val="20"/>
+                <w:szCs w:val="20"/>
+                <w:shd w:val="clear" w:color="auto" w:fill="FFFFFF"/>
                 <w:lang w:val="en-GB" w:eastAsia="pl-PL"/>
               </w:rPr>
-              <w:tab/>
-              <w:t>return 0;</w:t>
+              <w:t>(1,2)</w:t>
             </w:r>
           </w:p>
           <w:p>
             <w:pPr>
               <w:rPr>
-                <w:rFonts w:ascii="Consolas" w:hAnsi="Consolas"/>
-                <w:noProof/>
+                <w:rFonts w:eastAsia="Times New Roman"/>
+                <w:sz w:val="20"/>
+                <w:szCs w:val="20"/>
+                <w:shd w:val="clear" w:color="auto" w:fill="FFFFFF"/>
                 <w:lang w:val="en-GB" w:eastAsia="pl-PL"/>
               </w:rPr>
             </w:pPr>
             <w:r>
               <w:rPr>
-                <w:rFonts w:ascii="Consolas" w:hAnsi="Consolas"/>
-                <w:noProof/>
+                <w:rFonts w:eastAsia="Times New Roman"/>
+                <w:sz w:val="20"/>
+                <w:szCs w:val="20"/>
+                <w:shd w:val="clear" w:color="auto" w:fill="FFFFFF"/>
                 <w:lang w:val="en-GB" w:eastAsia="pl-PL"/>
               </w:rPr>
+              <w:t>(1,2,3)</w:t>
+            </w:r>
+          </w:p>
+          <w:p>
+            <w:pPr>
+              <w:rPr>
+                <w:rFonts w:eastAsia="Times New Roman"/>
+                <w:sz w:val="20"/>
+                <w:szCs w:val="20"/>
+                <w:shd w:val="clear" w:color="auto" w:fill="FFFFFF"/>
+                <w:lang w:val="en-GB" w:eastAsia="pl-PL"/>
+              </w:rPr>
+            </w:pPr>
+            <w:r>
+              <w:rPr>
+                <w:rFonts w:eastAsia="Times New Roman"/>
+                <w:sz w:val="20"/>
+                <w:szCs w:val="20"/>
+                <w:shd w:val="clear" w:color="auto" w:fill="FFFFFF"/>
+                <w:lang w:val="en-GB" w:eastAsia="pl-PL"/>
+              </w:rPr>
+              <w:t>a= (0)</w:t>
+            </w:r>
+            <w:bookmarkStart w:id="0" w:name="_GoBack"/>
+            <w:bookmarkEnd w:id="0"/>
+          </w:p>
+          <w:p>
+            <w:pPr>
+              <w:rPr>
+                <w:rFonts w:eastAsia="Times New Roman"/>
+                <w:sz w:val="20"/>
+                <w:szCs w:val="20"/>
+                <w:shd w:val="clear" w:color="auto" w:fill="FFFFFF"/>
+                <w:lang w:val="en-GB" w:eastAsia="pl-PL"/>
+              </w:rPr>
+            </w:pPr>
+            <w:r>
+              <w:rPr>
+                <w:rFonts w:eastAsia="Times New Roman"/>
+                <w:sz w:val="20"/>
+                <w:szCs w:val="20"/>
+                <w:shd w:val="clear" w:color="auto" w:fill="FFFFFF"/>
+                <w:lang w:val="en-GB" w:eastAsia="pl-PL"/>
+              </w:rPr>
+              <w:t>b= (10)</w:t>
+            </w:r>
+          </w:p>
+          <w:p>
+            <w:pPr>
+              <w:rPr>
+                <w:rFonts w:eastAsia="Times New Roman"/>
+                <w:sz w:val="20"/>
+                <w:szCs w:val="20"/>
+                <w:shd w:val="clear" w:color="auto" w:fill="FFFFFF"/>
+                <w:lang w:val="en-GB" w:eastAsia="pl-PL"/>
+              </w:rPr>
+            </w:pPr>
+          </w:p>
+        </w:tc>
+        <w:tc>
+          <w:tcPr>
+            <w:tcW w:w="3485" w:type="dxa"/>
+          </w:tcPr>
+          <w:p>
+            <w:pPr>
+              <w:pStyle w:val="HTML-wstpniesformatowany"/>
+              <w:shd w:val="clear" w:color="auto" w:fill="2B2B2B"/>
+              <w:rPr>
+                <w:color w:val="A9B7C6"/>
+                <w:lang w:val="en-GB"/>
+              </w:rPr>
+            </w:pPr>
+            <w:r>
+              <w:rPr>
+                <w:color w:val="A9B7C6"/>
+                <w:lang w:val="en-GB"/>
+              </w:rPr>
+              <w:t>function main() {</w:t>
+            </w:r>
+            <w:r>
+              <w:rPr>
+                <w:color w:val="A9B7C6"/>
+                <w:lang w:val="en-GB"/>
+              </w:rPr>
+              <w:br/>
+              <w:t xml:space="preserve">  print(vec(1,2),</w:t>
+            </w:r>
+          </w:p>
+          <w:p>
+            <w:pPr>
+              <w:pStyle w:val="HTML-wstpniesformatowany"/>
+              <w:shd w:val="clear" w:color="auto" w:fill="2B2B2B"/>
+              <w:rPr>
+                <w:color w:val="A9B7C6"/>
+                <w:lang w:val="en-GB"/>
+              </w:rPr>
+            </w:pPr>
+            <w:r>
+              <w:rPr>
+                <w:color w:val="A9B7C6"/>
+                <w:lang w:val="en-GB"/>
+              </w:rPr>
+              <w:t xml:space="preserve">" to ", </w:t>
+            </w:r>
+          </w:p>
+          <w:p>
+            <w:pPr>
+              <w:pStyle w:val="HTML-wstpniesformatowany"/>
+              <w:shd w:val="clear" w:color="auto" w:fill="2B2B2B"/>
+              <w:rPr>
+                <w:color w:val="A9B7C6"/>
+                <w:lang w:val="en-GB"/>
+              </w:rPr>
+            </w:pPr>
+            <w:r>
+              <w:rPr>
+                <w:color w:val="A9B7C6"/>
+                <w:lang w:val="en-GB"/>
+              </w:rPr>
+              <w:t>convertFrom2dTo3d(vec(1,2)) );</w:t>
+            </w:r>
+          </w:p>
+          <w:p>
+            <w:pPr>
+              <w:pStyle w:val="HTML-wstpniesformatowany"/>
+              <w:shd w:val="clear" w:color="auto" w:fill="2B2B2B"/>
+              <w:rPr>
+                <w:color w:val="A9B7C6"/>
+                <w:lang w:val="en-GB"/>
+              </w:rPr>
+            </w:pPr>
+            <w:r>
+              <w:rPr>
+                <w:color w:val="A9B7C6"/>
+                <w:lang w:val="en-GB"/>
+              </w:rPr>
+              <w:br/>
+              <w:t xml:space="preserve">  print(vec(1,2,3),</w:t>
+            </w:r>
+          </w:p>
+          <w:p>
+            <w:pPr>
+              <w:pStyle w:val="HTML-wstpniesformatowany"/>
+              <w:shd w:val="clear" w:color="auto" w:fill="2B2B2B"/>
+              <w:rPr>
+                <w:color w:val="A9B7C6"/>
+                <w:lang w:val="en-GB"/>
+              </w:rPr>
+            </w:pPr>
+            <w:r>
+              <w:rPr>
+                <w:color w:val="A9B7C6"/>
+                <w:lang w:val="en-GB"/>
+              </w:rPr>
+              <w:t xml:space="preserve">" to ", </w:t>
+            </w:r>
+          </w:p>
+          <w:p>
+            <w:pPr>
+              <w:pStyle w:val="HTML-wstpniesformatowany"/>
+              <w:shd w:val="clear" w:color="auto" w:fill="2B2B2B"/>
+              <w:rPr>
+                <w:color w:val="A9B7C6"/>
+                <w:lang w:val="en-GB"/>
+              </w:rPr>
+            </w:pPr>
+            <w:r>
+              <w:rPr>
+                <w:color w:val="A9B7C6"/>
+                <w:lang w:val="en-GB"/>
+              </w:rPr>
+              <w:t>convertFrom3dTo2d(vec(1,2,3)) );</w:t>
+            </w:r>
+            <w:r>
+              <w:rPr>
+                <w:color w:val="A9B7C6"/>
+                <w:lang w:val="en-GB"/>
+              </w:rPr>
+              <w:br/>
+            </w:r>
+            <w:r>
+              <w:rPr>
+                <w:color w:val="A9B7C6"/>
+                <w:lang w:val="en-GB"/>
+              </w:rPr>
+              <w:br/>
+              <w:t xml:space="preserve">  print(vec(1,2)," X ",vec(1,2), </w:t>
+            </w:r>
+          </w:p>
+          <w:p>
+            <w:pPr>
+              <w:pStyle w:val="HTML-wstpniesformatowany"/>
+              <w:shd w:val="clear" w:color="auto" w:fill="2B2B2B"/>
+              <w:rPr>
+                <w:color w:val="A9B7C6"/>
+                <w:lang w:val="en-GB"/>
+              </w:rPr>
+            </w:pPr>
+            <w:r>
+              <w:rPr>
+                <w:color w:val="A9B7C6"/>
+                <w:lang w:val="en-GB"/>
+              </w:rPr>
+              <w:t xml:space="preserve">" = ", </w:t>
+            </w:r>
+          </w:p>
+          <w:p>
+            <w:pPr>
+              <w:pStyle w:val="HTML-wstpniesformatowany"/>
+              <w:shd w:val="clear" w:color="auto" w:fill="2B2B2B"/>
+              <w:rPr>
+                <w:color w:val="A9B7C6"/>
+                <w:lang w:val="en-GB"/>
+              </w:rPr>
+            </w:pPr>
+            <w:r>
+              <w:rPr>
+                <w:color w:val="A9B7C6"/>
+                <w:lang w:val="en-GB"/>
+              </w:rPr>
+              <w:t>crossProduct2(vec(1,2),vec(1,2)) );</w:t>
+            </w:r>
+          </w:p>
+          <w:p>
+            <w:pPr>
+              <w:pStyle w:val="HTML-wstpniesformatowany"/>
+              <w:shd w:val="clear" w:color="auto" w:fill="2B2B2B"/>
+              <w:rPr>
+                <w:color w:val="A9B7C6"/>
+                <w:lang w:val="en-GB"/>
+              </w:rPr>
+            </w:pPr>
+            <w:r>
+              <w:rPr>
+                <w:color w:val="A9B7C6"/>
+                <w:lang w:val="en-GB"/>
+              </w:rPr>
+              <w:br/>
+              <w:t xml:space="preserve">  print(vec(1,2,3)," x ",vec(1,2,3), </w:t>
+            </w:r>
+          </w:p>
+          <w:p>
+            <w:pPr>
+              <w:pStyle w:val="HTML-wstpniesformatowany"/>
+              <w:shd w:val="clear" w:color="auto" w:fill="2B2B2B"/>
+              <w:rPr>
+                <w:color w:val="A9B7C6"/>
+                <w:lang w:val="en-GB"/>
+              </w:rPr>
+            </w:pPr>
+            <w:r>
+              <w:rPr>
+                <w:color w:val="A9B7C6"/>
+                <w:lang w:val="en-GB"/>
+              </w:rPr>
+              <w:t xml:space="preserve">" = ", </w:t>
+            </w:r>
+          </w:p>
+          <w:p>
+            <w:pPr>
+              <w:pStyle w:val="HTML-wstpniesformatowany"/>
+              <w:shd w:val="clear" w:color="auto" w:fill="2B2B2B"/>
+              <w:rPr>
+                <w:color w:val="A9B7C6"/>
+                <w:lang w:val="en-GB"/>
+              </w:rPr>
+            </w:pPr>
+            <w:r>
+              <w:rPr>
+                <w:color w:val="A9B7C6"/>
+                <w:lang w:val="en-GB"/>
+              </w:rPr>
+              <w:t>crossProduct3(vec(1,2,3),vec(1,2,3)) );</w:t>
+            </w:r>
+            <w:r>
+              <w:rPr>
+                <w:color w:val="A9B7C6"/>
+                <w:lang w:val="en-GB"/>
+              </w:rPr>
+              <w:br/>
+            </w:r>
+            <w:r>
+              <w:rPr>
+                <w:color w:val="A9B7C6"/>
+                <w:lang w:val="en-GB"/>
+              </w:rPr>
+              <w:br/>
+              <w:t xml:space="preserve">  print(vec(1,2)," o ",vec(1,2), </w:t>
+            </w:r>
+          </w:p>
+          <w:p>
+            <w:pPr>
+              <w:pStyle w:val="HTML-wstpniesformatowany"/>
+              <w:shd w:val="clear" w:color="auto" w:fill="2B2B2B"/>
+              <w:rPr>
+                <w:color w:val="A9B7C6"/>
+                <w:lang w:val="en-GB"/>
+              </w:rPr>
+            </w:pPr>
+            <w:r>
+              <w:rPr>
+                <w:color w:val="A9B7C6"/>
+                <w:lang w:val="en-GB"/>
+              </w:rPr>
+              <w:t xml:space="preserve">" = ", </w:t>
+            </w:r>
+          </w:p>
+          <w:p>
+            <w:pPr>
+              <w:pStyle w:val="HTML-wstpniesformatowany"/>
+              <w:shd w:val="clear" w:color="auto" w:fill="2B2B2B"/>
+              <w:rPr>
+                <w:color w:val="A9B7C6"/>
+                <w:lang w:val="en-GB"/>
+              </w:rPr>
+            </w:pPr>
+            <w:r>
+              <w:rPr>
+                <w:color w:val="A9B7C6"/>
+                <w:lang w:val="en-GB"/>
+              </w:rPr>
+              <w:t>scalarProduct2(vec(1,2),vec(1,2)) );</w:t>
+            </w:r>
+          </w:p>
+          <w:p>
+            <w:pPr>
+              <w:pStyle w:val="HTML-wstpniesformatowany"/>
+              <w:shd w:val="clear" w:color="auto" w:fill="2B2B2B"/>
+              <w:rPr>
+                <w:color w:val="A9B7C6"/>
+                <w:lang w:val="en-GB"/>
+              </w:rPr>
+            </w:pPr>
+            <w:r>
+              <w:rPr>
+                <w:color w:val="A9B7C6"/>
+                <w:lang w:val="en-GB"/>
+              </w:rPr>
+              <w:br/>
+              <w:t xml:space="preserve">  print(vec(1,2,3)," o ",vec(1,2,3), </w:t>
+            </w:r>
+          </w:p>
+          <w:p>
+            <w:pPr>
+              <w:pStyle w:val="HTML-wstpniesformatowany"/>
+              <w:shd w:val="clear" w:color="auto" w:fill="2B2B2B"/>
+              <w:rPr>
+                <w:color w:val="A9B7C6"/>
+                <w:lang w:val="en-GB"/>
+              </w:rPr>
+            </w:pPr>
+            <w:r>
+              <w:rPr>
+                <w:color w:val="A9B7C6"/>
+                <w:lang w:val="en-GB"/>
+              </w:rPr>
+              <w:t xml:space="preserve">" = ", </w:t>
+            </w:r>
+          </w:p>
+          <w:p>
+            <w:pPr>
+              <w:pStyle w:val="HTML-wstpniesformatowany"/>
+              <w:shd w:val="clear" w:color="auto" w:fill="2B2B2B"/>
+              <w:rPr>
+                <w:color w:val="A9B7C6"/>
+                <w:lang w:val="en-GB"/>
+              </w:rPr>
+            </w:pPr>
+            <w:r>
+              <w:rPr>
+                <w:color w:val="A9B7C6"/>
+                <w:lang w:val="en-GB"/>
+              </w:rPr>
+              <w:t>scalar</w:t>
+            </w:r>
+            <w:r>
+              <w:rPr>
+                <w:color w:val="A9B7C6"/>
+                <w:lang w:val="en-GB"/>
+              </w:rPr>
+              <w:t>Product3(vec(1,2,3),vec(1,2,3))</w:t>
+            </w:r>
+            <w:r>
+              <w:rPr>
+                <w:color w:val="A9B7C6"/>
+                <w:lang w:val="en-GB"/>
+              </w:rPr>
+              <w:t>);</w:t>
+            </w:r>
+            <w:r>
+              <w:rPr>
+                <w:color w:val="A9B7C6"/>
+                <w:lang w:val="en-GB"/>
+              </w:rPr>
+              <w:br/>
               <w:t>}</w:t>
+            </w:r>
+          </w:p>
+          <w:p>
+            <w:pPr>
+              <w:rPr>
+                <w:rFonts w:eastAsia="Times New Roman"/>
+                <w:sz w:val="20"/>
+                <w:szCs w:val="20"/>
+                <w:shd w:val="clear" w:color="auto" w:fill="FFFFFF"/>
+                <w:lang w:val="en-GB" w:eastAsia="pl-PL"/>
+              </w:rPr>
+            </w:pPr>
+          </w:p>
+          <w:p>
+            <w:pPr>
+              <w:rPr>
+                <w:rFonts w:eastAsia="Times New Roman"/>
+                <w:sz w:val="20"/>
+                <w:szCs w:val="20"/>
+                <w:shd w:val="clear" w:color="auto" w:fill="FFFFFF"/>
+                <w:lang w:eastAsia="pl-PL"/>
+              </w:rPr>
+            </w:pPr>
+            <w:r>
+              <w:rPr>
+                <w:rFonts w:eastAsia="Times New Roman"/>
+                <w:sz w:val="20"/>
+                <w:szCs w:val="20"/>
+                <w:shd w:val="clear" w:color="auto" w:fill="FFFFFF"/>
+                <w:lang w:eastAsia="pl-PL"/>
+              </w:rPr>
+              <w:t>Wynik:</w:t>
+            </w:r>
+          </w:p>
+          <w:p>
+            <w:pPr>
+              <w:rPr>
+                <w:rFonts w:eastAsia="Times New Roman"/>
+                <w:sz w:val="20"/>
+                <w:szCs w:val="20"/>
+                <w:shd w:val="clear" w:color="auto" w:fill="FFFFFF"/>
+                <w:lang w:eastAsia="pl-PL"/>
+              </w:rPr>
+            </w:pPr>
+            <w:r>
+              <w:rPr>
+                <w:rFonts w:eastAsia="Times New Roman"/>
+                <w:sz w:val="20"/>
+                <w:szCs w:val="20"/>
+                <w:shd w:val="clear" w:color="auto" w:fill="FFFFFF"/>
+                <w:lang w:eastAsia="pl-PL"/>
+              </w:rPr>
+              <w:t>(1,2) to (1,2,0)</w:t>
+            </w:r>
+          </w:p>
+          <w:p>
+            <w:pPr>
+              <w:rPr>
+                <w:rFonts w:eastAsia="Times New Roman"/>
+                <w:sz w:val="20"/>
+                <w:szCs w:val="20"/>
+                <w:shd w:val="clear" w:color="auto" w:fill="FFFFFF"/>
+                <w:lang w:eastAsia="pl-PL"/>
+              </w:rPr>
+            </w:pPr>
+            <w:r>
+              <w:rPr>
+                <w:rFonts w:eastAsia="Times New Roman"/>
+                <w:sz w:val="20"/>
+                <w:szCs w:val="20"/>
+                <w:shd w:val="clear" w:color="auto" w:fill="FFFFFF"/>
+                <w:lang w:eastAsia="pl-PL"/>
+              </w:rPr>
+              <w:t>(1,2,3) to (1,2)</w:t>
+            </w:r>
+          </w:p>
+          <w:p>
+            <w:pPr>
+              <w:rPr>
+                <w:rFonts w:eastAsia="Times New Roman"/>
+                <w:sz w:val="20"/>
+                <w:szCs w:val="20"/>
+                <w:shd w:val="clear" w:color="auto" w:fill="FFFFFF"/>
+                <w:lang w:eastAsia="pl-PL"/>
+              </w:rPr>
+            </w:pPr>
+            <w:r>
+              <w:rPr>
+                <w:rFonts w:eastAsia="Times New Roman"/>
+                <w:sz w:val="20"/>
+                <w:szCs w:val="20"/>
+                <w:shd w:val="clear" w:color="auto" w:fill="FFFFFF"/>
+                <w:lang w:eastAsia="pl-PL"/>
+              </w:rPr>
+              <w:t>(1,2) X (1,2) = (0,0)</w:t>
+            </w:r>
+          </w:p>
+          <w:p>
+            <w:pPr>
+              <w:rPr>
+                <w:rFonts w:eastAsia="Times New Roman"/>
+                <w:sz w:val="20"/>
+                <w:szCs w:val="20"/>
+                <w:shd w:val="clear" w:color="auto" w:fill="FFFFFF"/>
+                <w:lang w:eastAsia="pl-PL"/>
+              </w:rPr>
+            </w:pPr>
+            <w:r>
+              <w:rPr>
+                <w:rFonts w:eastAsia="Times New Roman"/>
+                <w:sz w:val="20"/>
+                <w:szCs w:val="20"/>
+                <w:shd w:val="clear" w:color="auto" w:fill="FFFFFF"/>
+                <w:lang w:eastAsia="pl-PL"/>
+              </w:rPr>
+              <w:t>(1,2,3) x (1,2,3) = (0,0,0)</w:t>
+            </w:r>
+          </w:p>
+          <w:p>
+            <w:pPr>
+              <w:rPr>
+                <w:rFonts w:eastAsia="Times New Roman"/>
+                <w:sz w:val="20"/>
+                <w:szCs w:val="20"/>
+                <w:shd w:val="clear" w:color="auto" w:fill="FFFFFF"/>
+                <w:lang w:val="en-GB" w:eastAsia="pl-PL"/>
+              </w:rPr>
+            </w:pPr>
+            <w:r>
+              <w:rPr>
+                <w:rFonts w:eastAsia="Times New Roman"/>
+                <w:sz w:val="20"/>
+                <w:szCs w:val="20"/>
+                <w:shd w:val="clear" w:color="auto" w:fill="FFFFFF"/>
+                <w:lang w:val="en-GB" w:eastAsia="pl-PL"/>
+              </w:rPr>
+              <w:t>(1,2) o (1,2) = (5)</w:t>
+            </w:r>
+          </w:p>
+          <w:p>
+            <w:pPr>
+              <w:rPr>
+                <w:rFonts w:eastAsia="Times New Roman"/>
+                <w:sz w:val="20"/>
+                <w:szCs w:val="20"/>
+                <w:shd w:val="clear" w:color="auto" w:fill="FFFFFF"/>
+                <w:lang w:val="en-GB" w:eastAsia="pl-PL"/>
+              </w:rPr>
+            </w:pPr>
+            <w:r>
+              <w:rPr>
+                <w:rFonts w:eastAsia="Times New Roman"/>
+                <w:sz w:val="20"/>
+                <w:szCs w:val="20"/>
+                <w:shd w:val="clear" w:color="auto" w:fill="FFFFFF"/>
+                <w:lang w:val="en-GB" w:eastAsia="pl-PL"/>
+              </w:rPr>
+              <w:t>(1,2,3) o (1,2,3) = (14)</w:t>
             </w:r>
           </w:p>
         </w:tc>
         <w:tc>
           <w:tcPr>
-            <w:tcW w:w="4868" w:type="dxa"/>
+            <w:tcW w:w="3486" w:type="dxa"/>
           </w:tcPr>
           <w:p>
             <w:pPr>
-              <w:pStyle w:val="Bezodstpw"/>
-              <w:rPr>
-                <w:rFonts w:ascii="Consolas" w:hAnsi="Consolas"/>
-                <w:noProof/>
+              <w:shd w:val="clear" w:color="auto" w:fill="2B2B2B"/>
+              <w:tabs>
+                <w:tab w:val="left" w:pos="916"/>
+                <w:tab w:val="left" w:pos="1832"/>
+                <w:tab w:val="left" w:pos="2748"/>
+                <w:tab w:val="left" w:pos="3664"/>
+                <w:tab w:val="left" w:pos="4580"/>
+                <w:tab w:val="left" w:pos="5496"/>
+                <w:tab w:val="left" w:pos="6412"/>
+                <w:tab w:val="left" w:pos="7328"/>
+                <w:tab w:val="left" w:pos="8244"/>
+                <w:tab w:val="left" w:pos="9160"/>
+                <w:tab w:val="left" w:pos="10076"/>
+                <w:tab w:val="left" w:pos="10992"/>
+                <w:tab w:val="left" w:pos="11908"/>
+                <w:tab w:val="left" w:pos="12824"/>
+                <w:tab w:val="left" w:pos="13740"/>
+                <w:tab w:val="left" w:pos="14656"/>
+              </w:tabs>
+              <w:rPr>
+                <w:rFonts w:ascii="Courier New" w:eastAsia="Times New Roman" w:hAnsi="Courier New" w:cs="Courier New"/>
+                <w:color w:val="A9B7C6"/>
+                <w:sz w:val="20"/>
+                <w:szCs w:val="20"/>
                 <w:lang w:val="en-GB" w:eastAsia="pl-PL"/>
               </w:rPr>
             </w:pPr>
             <w:r>
               <w:rPr>
-                <w:rFonts w:ascii="Consolas" w:hAnsi="Consolas"/>
-                <w:noProof/>
+                <w:rFonts w:ascii="Courier New" w:eastAsia="Times New Roman" w:hAnsi="Courier New" w:cs="Courier New"/>
+                <w:color w:val="A9B7C6"/>
+                <w:sz w:val="20"/>
+                <w:szCs w:val="20"/>
                 <w:lang w:val="en-GB" w:eastAsia="pl-PL"/>
               </w:rPr>
+              <w:t>function fun(a) {</w:t>
+            </w:r>
+            <w:r>
+              <w:rPr>
+                <w:rFonts w:ascii="Courier New" w:eastAsia="Times New Roman" w:hAnsi="Courier New" w:cs="Courier New"/>
+                <w:color w:val="A9B7C6"/>
+                <w:sz w:val="20"/>
+                <w:szCs w:val="20"/>
+                <w:lang w:val="en-GB" w:eastAsia="pl-PL"/>
+              </w:rPr>
+              <w:br/>
+              <w:t xml:space="preserve">  {</w:t>
+            </w:r>
+            <w:r>
+              <w:rPr>
+                <w:rFonts w:ascii="Courier New" w:eastAsia="Times New Roman" w:hAnsi="Courier New" w:cs="Courier New"/>
+                <w:color w:val="A9B7C6"/>
+                <w:sz w:val="20"/>
+                <w:szCs w:val="20"/>
+                <w:lang w:val="en-GB" w:eastAsia="pl-PL"/>
+              </w:rPr>
+              <w:br/>
+              <w:t xml:space="preserve">    a = a * 2;</w:t>
+            </w:r>
+            <w:r>
+              <w:rPr>
+                <w:rFonts w:ascii="Courier New" w:eastAsia="Times New Roman" w:hAnsi="Courier New" w:cs="Courier New"/>
+                <w:color w:val="A9B7C6"/>
+                <w:sz w:val="20"/>
+                <w:szCs w:val="20"/>
+                <w:lang w:val="en-GB" w:eastAsia="pl-PL"/>
+              </w:rPr>
+              <w:br/>
+              <w:t xml:space="preserve">    if (a &lt; 8) {</w:t>
+            </w:r>
+            <w:r>
+              <w:rPr>
+                <w:rFonts w:ascii="Courier New" w:eastAsia="Times New Roman" w:hAnsi="Courier New" w:cs="Courier New"/>
+                <w:color w:val="A9B7C6"/>
+                <w:sz w:val="20"/>
+                <w:szCs w:val="20"/>
+                <w:lang w:val="en-GB" w:eastAsia="pl-PL"/>
+              </w:rPr>
+              <w:br/>
+              <w:t xml:space="preserve">      fun(a);</w:t>
+            </w:r>
+            <w:r>
+              <w:rPr>
+                <w:rFonts w:ascii="Courier New" w:eastAsia="Times New Roman" w:hAnsi="Courier New" w:cs="Courier New"/>
+                <w:color w:val="A9B7C6"/>
+                <w:sz w:val="20"/>
+                <w:szCs w:val="20"/>
+                <w:lang w:val="en-GB" w:eastAsia="pl-PL"/>
+              </w:rPr>
+              <w:br/>
+              <w:t xml:space="preserve">    }</w:t>
+            </w:r>
+            <w:r>
+              <w:rPr>
+                <w:rFonts w:ascii="Courier New" w:eastAsia="Times New Roman" w:hAnsi="Courier New" w:cs="Courier New"/>
+                <w:color w:val="A9B7C6"/>
+                <w:sz w:val="20"/>
+                <w:szCs w:val="20"/>
+                <w:lang w:val="en-GB" w:eastAsia="pl-PL"/>
+              </w:rPr>
+              <w:br/>
+              <w:t xml:space="preserve">    print("a ", a);</w:t>
+            </w:r>
+            <w:r>
+              <w:rPr>
+                <w:rFonts w:ascii="Courier New" w:eastAsia="Times New Roman" w:hAnsi="Courier New" w:cs="Courier New"/>
+                <w:color w:val="A9B7C6"/>
+                <w:sz w:val="20"/>
+                <w:szCs w:val="20"/>
+                <w:lang w:val="en-GB" w:eastAsia="pl-PL"/>
+              </w:rPr>
+              <w:br/>
+              <w:t xml:space="preserve">    return a;</w:t>
+            </w:r>
+            <w:r>
+              <w:rPr>
+                <w:rFonts w:ascii="Courier New" w:eastAsia="Times New Roman" w:hAnsi="Courier New" w:cs="Courier New"/>
+                <w:color w:val="A9B7C6"/>
+                <w:sz w:val="20"/>
+                <w:szCs w:val="20"/>
+                <w:lang w:val="en-GB" w:eastAsia="pl-PL"/>
+              </w:rPr>
+              <w:br/>
+              <w:t xml:space="preserve">  }</w:t>
+            </w:r>
+            <w:r>
+              <w:rPr>
+                <w:rFonts w:ascii="Courier New" w:eastAsia="Times New Roman" w:hAnsi="Courier New" w:cs="Courier New"/>
+                <w:color w:val="A9B7C6"/>
+                <w:sz w:val="20"/>
+                <w:szCs w:val="20"/>
+                <w:lang w:val="en-GB" w:eastAsia="pl-PL"/>
+              </w:rPr>
+              <w:br/>
+              <w:t>}</w:t>
+            </w:r>
+            <w:r>
+              <w:rPr>
+                <w:rFonts w:ascii="Courier New" w:eastAsia="Times New Roman" w:hAnsi="Courier New" w:cs="Courier New"/>
+                <w:color w:val="A9B7C6"/>
+                <w:sz w:val="20"/>
+                <w:szCs w:val="20"/>
+                <w:lang w:val="en-GB" w:eastAsia="pl-PL"/>
+              </w:rPr>
+              <w:br/>
+            </w:r>
+            <w:r>
+              <w:rPr>
+                <w:rFonts w:ascii="Courier New" w:eastAsia="Times New Roman" w:hAnsi="Courier New" w:cs="Courier New"/>
+                <w:color w:val="A9B7C6"/>
+                <w:sz w:val="20"/>
+                <w:szCs w:val="20"/>
+                <w:lang w:val="en-GB" w:eastAsia="pl-PL"/>
+              </w:rPr>
+              <w:br/>
               <w:t>function main() {</w:t>
+            </w:r>
+            <w:r>
+              <w:rPr>
+                <w:rFonts w:ascii="Courier New" w:eastAsia="Times New Roman" w:hAnsi="Courier New" w:cs="Courier New"/>
+                <w:color w:val="A9B7C6"/>
+                <w:sz w:val="20"/>
+                <w:szCs w:val="20"/>
+                <w:lang w:val="en-GB" w:eastAsia="pl-PL"/>
+              </w:rPr>
+              <w:br/>
+              <w:t xml:space="preserve">  print(fun(2));</w:t>
+            </w:r>
+            <w:r>
+              <w:rPr>
+                <w:rFonts w:ascii="Courier New" w:eastAsia="Times New Roman" w:hAnsi="Courier New" w:cs="Courier New"/>
+                <w:color w:val="A9B7C6"/>
+                <w:sz w:val="20"/>
+                <w:szCs w:val="20"/>
+                <w:lang w:val="en-GB" w:eastAsia="pl-PL"/>
+              </w:rPr>
+              <w:br/>
+              <w:t>}</w:t>
             </w:r>
           </w:p>
           <w:p>
             <w:pPr>
-              <w:pStyle w:val="Bezodstpw"/>
-              <w:rPr>
-                <w:rFonts w:ascii="Consolas" w:eastAsia="Times New Roman" w:hAnsi="Consolas"/>
-                <w:noProof/>
+              <w:rPr>
+                <w:rFonts w:eastAsia="Times New Roman"/>
                 <w:shd w:val="clear" w:color="auto" w:fill="FFFFFF"/>
                 <w:lang w:val="en-GB" w:eastAsia="pl-PL"/>
               </w:rPr>
             </w:pPr>
-            <w:r>
-              <w:rPr>
-                <w:rFonts w:ascii="Consolas" w:hAnsi="Consolas"/>
-                <w:noProof/>
-                <w:lang w:val="en-GB" w:eastAsia="pl-PL"/>
-              </w:rPr>
-              <w:tab/>
-              <w:t>var</w:t>
-            </w:r>
-            <w:r>
-              <w:rPr>
-                <w:rFonts w:ascii="Consolas" w:eastAsia="Times New Roman" w:hAnsi="Consolas"/>
-                <w:noProof/>
+          </w:p>
+          <w:p>
+            <w:pPr>
+              <w:rPr>
+                <w:rFonts w:eastAsia="Times New Roman"/>
                 <w:shd w:val="clear" w:color="auto" w:fill="FFFFFF"/>
                 <w:lang w:val="en-GB" w:eastAsia="pl-PL"/>
               </w:rPr>
-              <w:t xml:space="preserve"> a = 1;</w:t>
+            </w:pPr>
+            <w:r>
+              <w:rPr>
+                <w:rFonts w:eastAsia="Times New Roman"/>
+                <w:shd w:val="clear" w:color="auto" w:fill="FFFFFF"/>
+                <w:lang w:val="en-GB" w:eastAsia="pl-PL"/>
+              </w:rPr>
+              <w:t>Wynik:</w:t>
             </w:r>
           </w:p>
           <w:p>
             <w:pPr>
-              <w:pStyle w:val="Bezodstpw"/>
-              <w:rPr>
-                <w:rFonts w:ascii="Consolas" w:eastAsia="Times New Roman" w:hAnsi="Consolas"/>
-                <w:noProof/>
+              <w:rPr>
+                <w:rFonts w:eastAsia="Times New Roman"/>
                 <w:shd w:val="clear" w:color="auto" w:fill="FFFFFF"/>
                 <w:lang w:val="en-GB" w:eastAsia="pl-PL"/>
               </w:rPr>
             </w:pPr>
             <w:r>
               <w:rPr>
-                <w:rFonts w:ascii="Consolas" w:eastAsia="Times New Roman" w:hAnsi="Consolas"/>
-                <w:noProof/>
+                <w:rFonts w:eastAsia="Times New Roman"/>
                 <w:shd w:val="clear" w:color="auto" w:fill="FFFFFF"/>
                 <w:lang w:val="en-GB" w:eastAsia="pl-PL"/>
               </w:rPr>
-              <w:tab/>
-              <w:t>var b = a*2 + 1;</w:t>
+              <w:t>a (8)</w:t>
             </w:r>
           </w:p>
           <w:p>
             <w:pPr>
-              <w:pStyle w:val="Bezodstpw"/>
-              <w:rPr>
-                <w:rFonts w:ascii="Consolas" w:eastAsia="Times New Roman" w:hAnsi="Consolas"/>
-                <w:noProof/>
+              <w:rPr>
+                <w:rFonts w:eastAsia="Times New Roman"/>
                 <w:shd w:val="clear" w:color="auto" w:fill="FFFFFF"/>
                 <w:lang w:val="en-GB" w:eastAsia="pl-PL"/>
               </w:rPr>
             </w:pPr>
             <w:r>
               <w:rPr>
-                <w:rFonts w:ascii="Consolas" w:eastAsia="Times New Roman" w:hAnsi="Consolas"/>
-                <w:noProof/>
+                <w:rFonts w:eastAsia="Times New Roman"/>
                 <w:shd w:val="clear" w:color="auto" w:fill="FFFFFF"/>
                 <w:lang w:val="en-GB" w:eastAsia="pl-PL"/>
               </w:rPr>
-              <w:tab/>
-              <w:t>var v1 = vec</w:t>
-            </w:r>
-            <w:r>
-              <w:rPr>
-                <w:rFonts w:ascii="Consolas" w:eastAsia="Times New Roman" w:hAnsi="Consolas"/>
-                <w:noProof/>
-                <w:shd w:val="clear" w:color="auto" w:fill="FFFFFF"/>
-                <w:lang w:val="en-GB" w:eastAsia="pl-PL"/>
-              </w:rPr>
-              <w:t>(1,2);</w:t>
+              <w:t>a (4)</w:t>
             </w:r>
           </w:p>
           <w:p>
             <w:pPr>
-              <w:pStyle w:val="Bezodstpw"/>
-              <w:rPr>
-                <w:rFonts w:ascii="Consolas" w:eastAsia="Times New Roman" w:hAnsi="Consolas"/>
-                <w:noProof/>
+              <w:rPr>
+                <w:rFonts w:eastAsia="Times New Roman"/>
                 <w:shd w:val="clear" w:color="auto" w:fill="FFFFFF"/>
                 <w:lang w:val="en-GB" w:eastAsia="pl-PL"/>
               </w:rPr>
             </w:pPr>
             <w:r>
               <w:rPr>
-                <w:rFonts w:ascii="Consolas" w:eastAsia="Times New Roman" w:hAnsi="Consolas"/>
-                <w:noProof/>
+                <w:rFonts w:eastAsia="Times New Roman"/>
                 <w:shd w:val="clear" w:color="auto" w:fill="FFFFFF"/>
                 <w:lang w:val="en-GB" w:eastAsia="pl-PL"/>
               </w:rPr>
-              <w:tab/>
-              <w:t>var v2 = vec</w:t>
-            </w:r>
-            <w:r>
-              <w:rPr>
-                <w:rFonts w:ascii="Consolas" w:eastAsia="Times New Roman" w:hAnsi="Consolas"/>
-                <w:noProof/>
-                <w:shd w:val="clear" w:color="auto" w:fill="FFFFFF"/>
-                <w:lang w:val="en-GB" w:eastAsia="pl-PL"/>
-              </w:rPr>
-              <w:t>(1,2,3);</w:t>
-            </w:r>
-          </w:p>
-          <w:p>
-            <w:pPr>
-              <w:pStyle w:val="Bezodstpw"/>
-              <w:rPr>
-                <w:rFonts w:ascii="Consolas" w:eastAsia="Times New Roman" w:hAnsi="Consolas"/>
-                <w:noProof/>
-                <w:shd w:val="clear" w:color="auto" w:fill="FFFFFF"/>
-                <w:lang w:val="en-GB" w:eastAsia="pl-PL"/>
-              </w:rPr>
-            </w:pPr>
-            <w:r>
-              <w:rPr>
-                <w:rFonts w:ascii="Consolas" w:eastAsia="Times New Roman" w:hAnsi="Consolas"/>
-                <w:noProof/>
-                <w:shd w:val="clear" w:color="auto" w:fill="FFFFFF"/>
-                <w:lang w:val="en-GB" w:eastAsia="pl-PL"/>
-              </w:rPr>
-              <w:tab/>
-              <w:t>print (</w:t>
-            </w:r>
-            <w:r>
-              <w:rPr>
-                <w:rFonts w:ascii="Consolas" w:eastAsia="Times New Roman" w:hAnsi="Consolas"/>
-                <w:noProof/>
-                <w:shd w:val="clear" w:color="auto" w:fill="FFFFFF"/>
-                <w:lang w:val="en-GB" w:eastAsia="pl-PL"/>
-              </w:rPr>
-              <w:t>"</w:t>
-            </w:r>
-            <w:r>
-              <w:rPr>
-                <w:rFonts w:ascii="Consolas" w:eastAsia="Times New Roman" w:hAnsi="Consolas"/>
-                <w:noProof/>
-                <w:shd w:val="clear" w:color="auto" w:fill="FFFFFF"/>
-                <w:lang w:val="en-GB" w:eastAsia="pl-PL"/>
-              </w:rPr>
-              <w:t xml:space="preserve">vector v1: </w:t>
-            </w:r>
-            <w:r>
-              <w:rPr>
-                <w:rFonts w:ascii="Consolas" w:eastAsia="Times New Roman" w:hAnsi="Consolas"/>
-                <w:noProof/>
-                <w:shd w:val="clear" w:color="auto" w:fill="FFFFFF"/>
-                <w:lang w:val="en-GB" w:eastAsia="pl-PL"/>
-              </w:rPr>
-              <w:t>"</w:t>
-            </w:r>
-            <w:r>
-              <w:rPr>
-                <w:rFonts w:ascii="Consolas" w:eastAsia="Times New Roman" w:hAnsi="Consolas"/>
-                <w:noProof/>
-                <w:shd w:val="clear" w:color="auto" w:fill="FFFFFF"/>
-                <w:lang w:val="en-GB" w:eastAsia="pl-PL"/>
-              </w:rPr>
-              <w:t>,</w:t>
-            </w:r>
-            <w:r>
-              <w:rPr>
-                <w:rFonts w:ascii="Consolas" w:eastAsia="Times New Roman" w:hAnsi="Consolas"/>
-                <w:noProof/>
-                <w:shd w:val="clear" w:color="auto" w:fill="FFFFFF"/>
-                <w:lang w:val="en-GB" w:eastAsia="pl-PL"/>
-              </w:rPr>
-              <w:t xml:space="preserve"> v1);</w:t>
-            </w:r>
-          </w:p>
-          <w:p>
-            <w:pPr>
-              <w:pStyle w:val="Bezodstpw"/>
-              <w:rPr>
-                <w:rFonts w:ascii="Consolas" w:eastAsia="Times New Roman" w:hAnsi="Consolas"/>
-                <w:noProof/>
-                <w:shd w:val="clear" w:color="auto" w:fill="FFFFFF"/>
-                <w:lang w:val="en-GB" w:eastAsia="pl-PL"/>
-              </w:rPr>
-            </w:pPr>
-            <w:r>
-              <w:rPr>
-                <w:rFonts w:ascii="Consolas" w:eastAsia="Times New Roman" w:hAnsi="Consolas"/>
-                <w:noProof/>
-                <w:shd w:val="clear" w:color="auto" w:fill="FFFFFF"/>
-                <w:lang w:val="en-GB" w:eastAsia="pl-PL"/>
-              </w:rPr>
-              <w:tab/>
-              <w:t>fun1( b );</w:t>
-            </w:r>
-          </w:p>
-          <w:p>
-            <w:pPr>
-              <w:pStyle w:val="Bezodstpw"/>
-              <w:rPr>
-                <w:rFonts w:ascii="Consolas" w:hAnsi="Consolas"/>
-                <w:noProof/>
-                <w:lang w:val="en-GB" w:eastAsia="pl-PL"/>
-              </w:rPr>
-            </w:pPr>
-            <w:r>
-              <w:rPr>
-                <w:rFonts w:ascii="Consolas" w:eastAsia="Times New Roman" w:hAnsi="Consolas"/>
-                <w:noProof/>
-                <w:shd w:val="clear" w:color="auto" w:fill="FFFFFF"/>
-                <w:lang w:val="en-GB" w:eastAsia="pl-PL"/>
-              </w:rPr>
-              <w:tab/>
-              <w:t>return 0;</w:t>
-            </w:r>
-          </w:p>
-          <w:p>
-            <w:pPr>
-              <w:rPr>
-                <w:rFonts w:eastAsia="Times New Roman"/>
-                <w:shd w:val="clear" w:color="auto" w:fill="FFFFFF"/>
-                <w:lang w:eastAsia="pl-PL"/>
-              </w:rPr>
-            </w:pPr>
-            <w:r>
-              <w:rPr>
-                <w:rFonts w:ascii="Consolas" w:hAnsi="Consolas"/>
-                <w:noProof/>
-                <w:lang w:eastAsia="pl-PL"/>
-              </w:rPr>
-              <w:t>}</w:t>
+              <w:t>(4)</w:t>
             </w:r>
           </w:p>
         </w:tc>
@@ -6804,10 +7469,21 @@
     </w:tbl>
     <w:p>
       <w:pPr>
-        <w:rPr>
-          <w:rFonts w:eastAsia="Times New Roman"/>
-          <w:shd w:val="clear" w:color="auto" w:fill="FFFFFF"/>
-          <w:lang w:eastAsia="pl-PL"/>
+        <w:spacing w:after="0" w:line="240" w:lineRule="auto"/>
+        <w:rPr>
+          <w:rFonts w:eastAsia="Times New Roman"/>
+          <w:shd w:val="clear" w:color="auto" w:fill="FFFFFF"/>
+          <w:lang w:val="en-GB" w:eastAsia="pl-PL"/>
+        </w:rPr>
+      </w:pPr>
+    </w:p>
+    <w:p>
+      <w:pPr>
+        <w:spacing w:after="0" w:line="240" w:lineRule="auto"/>
+        <w:rPr>
+          <w:rFonts w:eastAsia="Times New Roman"/>
+          <w:shd w:val="clear" w:color="auto" w:fill="FFFFFF"/>
+          <w:lang w:val="en-GB" w:eastAsia="pl-PL"/>
         </w:rPr>
       </w:pPr>
     </w:p>
@@ -8780,6 +9456,56 @@
       <w:u w:val="single"/>
     </w:rPr>
   </w:style>
+  <w:style w:type="paragraph" w:styleId="HTML-wstpniesformatowany">
+    <w:name w:val="HTML Preformatted"/>
+    <w:basedOn w:val="Normalny"/>
+    <w:link w:val="HTML-wstpniesformatowanyZnak"/>
+    <w:uiPriority w:val="99"/>
+    <w:semiHidden/>
+    <w:unhideWhenUsed/>
+    <w:rsid w:val="005316B4"/>
+    <w:pPr>
+      <w:tabs>
+        <w:tab w:val="left" w:pos="916"/>
+        <w:tab w:val="left" w:pos="1832"/>
+        <w:tab w:val="left" w:pos="2748"/>
+        <w:tab w:val="left" w:pos="3664"/>
+        <w:tab w:val="left" w:pos="4580"/>
+        <w:tab w:val="left" w:pos="5496"/>
+        <w:tab w:val="left" w:pos="6412"/>
+        <w:tab w:val="left" w:pos="7328"/>
+        <w:tab w:val="left" w:pos="8244"/>
+        <w:tab w:val="left" w:pos="9160"/>
+        <w:tab w:val="left" w:pos="10076"/>
+        <w:tab w:val="left" w:pos="10992"/>
+        <w:tab w:val="left" w:pos="11908"/>
+        <w:tab w:val="left" w:pos="12824"/>
+        <w:tab w:val="left" w:pos="13740"/>
+        <w:tab w:val="left" w:pos="14656"/>
+      </w:tabs>
+      <w:spacing w:after="0" w:line="240" w:lineRule="auto"/>
+    </w:pPr>
+    <w:rPr>
+      <w:rFonts w:ascii="Courier New" w:eastAsia="Times New Roman" w:hAnsi="Courier New" w:cs="Courier New"/>
+      <w:sz w:val="20"/>
+      <w:szCs w:val="20"/>
+      <w:lang w:eastAsia="pl-PL"/>
+    </w:rPr>
+  </w:style>
+  <w:style w:type="character" w:customStyle="1" w:styleId="HTML-wstpniesformatowanyZnak">
+    <w:name w:val="HTML - wstępnie sformatowany Znak"/>
+    <w:basedOn w:val="Domylnaczcionkaakapitu"/>
+    <w:link w:val="HTML-wstpniesformatowany"/>
+    <w:uiPriority w:val="99"/>
+    <w:semiHidden/>
+    <w:rsid w:val="005316B4"/>
+    <w:rPr>
+      <w:rFonts w:ascii="Courier New" w:eastAsia="Times New Roman" w:hAnsi="Courier New" w:cs="Courier New"/>
+      <w:sz w:val="20"/>
+      <w:szCs w:val="20"/>
+      <w:lang w:eastAsia="pl-PL"/>
+    </w:rPr>
+  </w:style>
 </w:styles>
 </file>
 
@@ -9049,7 +9775,7 @@
 </file>
 
 <file path=customXml/itemProps1.xml><?xml version="1.0" encoding="utf-8"?>
-<ds:datastoreItem xmlns:ds="http://schemas.openxmlformats.org/officeDocument/2006/customXml" ds:itemID="{5FF8846D-4784-4794-9612-89487E11709A}">
+<ds:datastoreItem xmlns:ds="http://schemas.openxmlformats.org/officeDocument/2006/customXml" ds:itemID="{34147439-2219-46B9-B447-7B082B25E8C9}">
   <ds:schemaRefs>
     <ds:schemaRef ds:uri="http://schemas.openxmlformats.org/officeDocument/2006/bibliography"/>
   </ds:schemaRefs>

</xml_diff>